<commit_message>
updated project plan and nfr specification and nfr checklist
</commit_message>
<xml_diff>
--- a/Documentation/NFR Specification/NFR Specification 6.1.docx
+++ b/Documentation/NFR Specification/NFR Specification 6.1.docx
@@ -1,6 +1,6 @@
 
 <file path=word/document.xml><?xml version="1.0" encoding="utf-8"?>
-<w:document xmlns:wpc="http://schemas.microsoft.com/office/word/2010/wordprocessingCanvas" xmlns:mo="http://schemas.microsoft.com/office/mac/office/2008/main" xmlns:mc="http://schemas.openxmlformats.org/markup-compatibility/2006" xmlns:mv="urn:schemas-microsoft-com:mac:vml" xmlns:o="urn:schemas-microsoft-com:office:office" xmlns:r="http://schemas.openxmlformats.org/officeDocument/2006/relationships" xmlns:m="http://schemas.openxmlformats.org/officeDocument/2006/math" xmlns:v="urn:schemas-microsoft-com:vml" xmlns:wp14="http://schemas.microsoft.com/office/word/2010/wordprocessingDrawing" xmlns:wp="http://schemas.openxmlformats.org/drawingml/2006/wordprocessingDrawing" xmlns:w10="urn:schemas-microsoft-com:office:word" xmlns:w="http://schemas.openxmlformats.org/wordprocessingml/2006/main" xmlns:w14="http://schemas.microsoft.com/office/word/2010/wordml" xmlns:w15="http://schemas.microsoft.com/office/word/2012/wordml" xmlns:wpg="http://schemas.microsoft.com/office/word/2010/wordprocessingGroup" xmlns:wpi="http://schemas.microsoft.com/office/word/2010/wordprocessingInk" xmlns:wne="http://schemas.microsoft.com/office/word/2006/wordml" xmlns:wps="http://schemas.microsoft.com/office/word/2010/wordprocessingShape" mc:Ignorable="w14 w15 wp14">
+<w:document xmlns:wpc="http://schemas.microsoft.com/office/word/2010/wordprocessingCanvas" xmlns:cx="http://schemas.microsoft.com/office/drawing/2014/chartex" xmlns:cx1="http://schemas.microsoft.com/office/drawing/2015/9/8/chartex" xmlns:cx2="http://schemas.microsoft.com/office/drawing/2015/10/21/chartex" xmlns:cx3="http://schemas.microsoft.com/office/drawing/2016/5/9/chartex" xmlns:cx4="http://schemas.microsoft.com/office/drawing/2016/5/10/chartex" xmlns:cx5="http://schemas.microsoft.com/office/drawing/2016/5/11/chartex" xmlns:cx6="http://schemas.microsoft.com/office/drawing/2016/5/12/chartex" xmlns:cx7="http://schemas.microsoft.com/office/drawing/2016/5/13/chartex" xmlns:cx8="http://schemas.microsoft.com/office/drawing/2016/5/14/chartex" xmlns:mc="http://schemas.openxmlformats.org/markup-compatibility/2006" xmlns:aink="http://schemas.microsoft.com/office/drawing/2016/ink" xmlns:am3d="http://schemas.microsoft.com/office/drawing/2017/model3d" xmlns:o="urn:schemas-microsoft-com:office:office" xmlns:r="http://schemas.openxmlformats.org/officeDocument/2006/relationships" xmlns:m="http://schemas.openxmlformats.org/officeDocument/2006/math" xmlns:v="urn:schemas-microsoft-com:vml" xmlns:wp14="http://schemas.microsoft.com/office/word/2010/wordprocessingDrawing" xmlns:wp="http://schemas.openxmlformats.org/drawingml/2006/wordprocessingDrawing" xmlns:w10="urn:schemas-microsoft-com:office:word" xmlns:w="http://schemas.openxmlformats.org/wordprocessingml/2006/main" xmlns:w14="http://schemas.microsoft.com/office/word/2010/wordml" xmlns:w15="http://schemas.microsoft.com/office/word/2012/wordml" xmlns:w16cid="http://schemas.microsoft.com/office/word/2016/wordml/cid" xmlns:w16se="http://schemas.microsoft.com/office/word/2015/wordml/symex" xmlns:wpg="http://schemas.microsoft.com/office/word/2010/wordprocessingGroup" xmlns:wpi="http://schemas.microsoft.com/office/word/2010/wordprocessingInk" xmlns:wne="http://schemas.microsoft.com/office/word/2006/wordml" xmlns:wps="http://schemas.microsoft.com/office/word/2010/wordprocessingShape" mc:Ignorable="w14 w15 w16se w16cid wp14">
   <w:body>
     <w:p>
       <w:pPr>
@@ -115,8 +115,11 @@
       </w:r>
     </w:p>
     <w:p>
-      <w:r>
-        <w:t>Looking for the stocks of a specific product information in each store location. This sums up details about price, stock, description, store location, etc.</w:t>
+      <w:pPr>
+        <w:jc w:val="both"/>
+      </w:pPr>
+      <w:r>
+        <w:t>The system must be able to search for a product or a product item in each location using both product code and product item code. The product code and product item code must be assigned for each existing product and product item.</w:t>
       </w:r>
     </w:p>
     <w:p>
@@ -139,20 +142,11 @@
       </w:r>
     </w:p>
     <w:p>
-      <w:r>
-        <w:t>The stock is needed</w:t>
-      </w:r>
-      <w:r>
-        <w:t xml:space="preserve"> to be transferred </w:t>
-      </w:r>
-      <w:r>
-        <w:t xml:space="preserve">to </w:t>
-      </w:r>
-      <w:r>
-        <w:t>different</w:t>
-      </w:r>
-      <w:r>
-        <w:t xml:space="preserve"> location. That includes organizing the stock, sending the stock and accepting the stock by the store.</w:t>
+      <w:pPr>
+        <w:jc w:val="both"/>
+      </w:pPr>
+      <w:r>
+        <w:t>The system must allow users to transfer stock to other locations (different store or warehouse). The system must automatically adjust stock levels in each location when stocks are transferred. The receiving store stock adjustment must only be done once it has been confirmed that stocks have been received.</w:t>
       </w:r>
     </w:p>
     <w:p>
@@ -169,8 +163,17 @@
       </w:r>
     </w:p>
     <w:p>
-      <w:r>
-        <w:t>All the stocks are manually checked and organized. That means, executions like adding a stock, deleting stock and editing the information of any stock from the system are done. This is specially maintained by the warehouse staffs.</w:t>
+      <w:pPr>
+        <w:jc w:val="both"/>
+      </w:pPr>
+      <w:r>
+        <w:t xml:space="preserve">The system must allow users to add new accounts, edit details about existing accounts and delete existing accounts. Moreover, the system should allow </w:t>
+      </w:r>
+      <w:r>
+        <w:t xml:space="preserve">only </w:t>
+      </w:r>
+      <w:r>
+        <w:t>users with admin rights (warehouse staff) to do these functions.</w:t>
       </w:r>
     </w:p>
     <w:p>
@@ -187,31 +190,19 @@
       </w:r>
     </w:p>
     <w:p>
-      <w:r>
-        <w:t xml:space="preserve">Whenever a store </w:t>
-      </w:r>
-      <w:r>
-        <w:t>has</w:t>
-      </w:r>
-      <w:bookmarkStart w:id="0" w:name="_GoBack"/>
-      <w:bookmarkEnd w:id="0"/>
-      <w:r>
-        <w:t xml:space="preserve"> a shortage</w:t>
-      </w:r>
-      <w:r>
-        <w:t xml:space="preserve"> of stock of a product and that product is not available in the warehouse to </w:t>
-      </w:r>
-      <w:r>
-        <w:t>order</w:t>
-      </w:r>
-      <w:r>
-        <w:t xml:space="preserve"> then the store can search for the product in the Inventory system as a whole. </w:t>
-      </w:r>
-      <w:r>
-        <w:t xml:space="preserve">If another store consists fair amount of stock that could be sent, the store may </w:t>
-      </w:r>
-      <w:r>
-        <w:t>request the product from another store.</w:t>
+      <w:pPr>
+        <w:jc w:val="both"/>
+      </w:pPr>
+      <w:r>
+        <w:t xml:space="preserve">The system must allow users to request for stocks from other stores or warehouse. If a staff realizes that the stock level for a </w:t>
+      </w:r>
+      <w:proofErr w:type="gramStart"/>
+      <w:r>
+        <w:t>particular item</w:t>
+      </w:r>
+      <w:proofErr w:type="gramEnd"/>
+      <w:r>
+        <w:t xml:space="preserve"> is low, the system must allow the staff to request for the item or a group of items to other locations.</w:t>
       </w:r>
     </w:p>
     <w:p>
@@ -228,11 +219,11 @@
       </w:r>
     </w:p>
     <w:p>
-      <w:r>
-        <w:t xml:space="preserve">Product are usually send from the ware house to store. There might be some exceptional case as requesting the product from store. </w:t>
-      </w:r>
-      <w:r>
-        <w:t xml:space="preserve">After the ordered product are delivered and accepted by the store, all the products are checked individually. </w:t>
+      <w:pPr>
+        <w:jc w:val="both"/>
+      </w:pPr>
+      <w:r>
+        <w:t>The system must allow users to create a report of all transfers made dynamically when needed. This would allow the business to use the data collected to make business decisions in the future.</w:t>
       </w:r>
     </w:p>
     <w:p>
@@ -249,35 +240,11 @@
       </w:r>
     </w:p>
     <w:p>
-      <w:r>
-        <w:t>Warehouse s</w:t>
-      </w:r>
-      <w:r>
-        <w:t>taffs are notified</w:t>
-      </w:r>
-      <w:r>
-        <w:t xml:space="preserve"> with email</w:t>
-      </w:r>
-      <w:r>
-        <w:t xml:space="preserve"> every time when the </w:t>
-      </w:r>
-      <w:r>
-        <w:t xml:space="preserve">order for delivering stock is initialized by any store staff. </w:t>
-      </w:r>
-      <w:r>
-        <w:t xml:space="preserve">Also, an email is generated for the warehouse staff </w:t>
-      </w:r>
-      <w:r>
-        <w:t xml:space="preserve">so that </w:t>
-      </w:r>
-      <w:r>
-        <w:t>they will be assure that the delivery is do</w:t>
-      </w:r>
-      <w:r>
-        <w:t xml:space="preserve">ne and then they can update their </w:t>
-      </w:r>
-      <w:r>
-        <w:t>stock count in the warehouse as well as pending delivery.</w:t>
+      <w:pPr>
+        <w:jc w:val="both"/>
+      </w:pPr>
+      <w:r>
+        <w:t>The system must notify users belonging to the receiving location of a stock request. This allows users to know that a location has made a request and act according to the situation. If the requested items still exist and is not needed in that location, stock can be arranged to be sent to the location that has requested for it. If not, the request can simply be ignored.</w:t>
       </w:r>
     </w:p>
     <w:p>
@@ -316,13 +283,13 @@
         <w:jc w:val="both"/>
       </w:pPr>
       <w:r>
-        <w:t xml:space="preserve">The system must have a reasonable response time. Lagging of the program should be avoided. Queries should be processed in a reasonable time. Processing time must be less than 3 seconds. During high traffic, the processing time should be 5 seconds at most. </w:t>
-      </w:r>
-      <w:r>
-        <w:t xml:space="preserve">This function particularly applied in search product. The user (staffs) will be able to get information fast without any </w:t>
-      </w:r>
-      <w:r>
-        <w:t>latency.</w:t>
+        <w:t>The system must have a reasonable response time. Lagging of the program should be avoided. Queries should be processed in a reasonable time</w:t>
+      </w:r>
+      <w:r>
+        <w:t xml:space="preserve"> (less than 3 seconds)</w:t>
+      </w:r>
+      <w:r>
+        <w:t xml:space="preserve">. Processing time must be less than 3 seconds. During high traffic, the processing time should be 5 seconds at most. </w:t>
       </w:r>
     </w:p>
     <w:p>
@@ -350,7 +317,13 @@
         <w:t>special characters in them</w:t>
       </w:r>
       <w:r>
-        <w:t xml:space="preserve">. Similarly, the store staff must not have admin functions (high level functionalities like adding new user, delete stock, add stock and so on). The warehouse staff should have more functionalities like adding new user, adding new stock, update stock and so on. The system should logout automatically after 5 minutes of inactivity. </w:t>
+        <w:t xml:space="preserve">. Similarly, the store staff must not have admin functions (high level functionalities like adding new user, delete stock, add stock and so on). The warehouse staff should have more functionalities like </w:t>
+      </w:r>
+      <w:r>
+        <w:t>manage user and manage stock</w:t>
+      </w:r>
+      <w:r>
+        <w:t xml:space="preserve">. The system should logout automatically after 5 minutes of inactivity. </w:t>
       </w:r>
     </w:p>
     <w:p>
@@ -390,7 +363,13 @@
         <w:t>ck level, stock availability and</w:t>
       </w:r>
       <w:r>
-        <w:t xml:space="preserve"> status at any time, the system should be always available to deliver. If maintenance needs to be made, a notice must be </w:t>
+        <w:t xml:space="preserve"> status at any time, the system should be always available to deliver. </w:t>
+      </w:r>
+      <w:r>
+        <w:t xml:space="preserve">The server and database must be deployed to the cloud so that it can be accessed from any location at any time. </w:t>
+      </w:r>
+      <w:r>
+        <w:t xml:space="preserve">If maintenance needs to be made, a notice must be </w:t>
       </w:r>
       <w:r>
         <w:t>sent</w:t>
@@ -421,11 +400,17 @@
         <w:jc w:val="both"/>
       </w:pPr>
       <w:r>
+        <w:t xml:space="preserve">The system must be able to generate real time data. The system must make changes to the database accurately and give out appropriate messages when something goes wrong. </w:t>
+      </w:r>
+      <w:r>
         <w:t>The system can have at most 100 hours of downtime per year. After breakdowns, the system must be able to restart</w:t>
       </w:r>
       <w:r>
         <w:t xml:space="preserve"> and continue normal functions.</w:t>
       </w:r>
+      <w:r>
+        <w:t xml:space="preserve"> </w:t>
+      </w:r>
     </w:p>
     <w:p>
       <w:pPr>
@@ -461,7 +446,10 @@
         <w:t>. However, the system should allow users to change the size.</w:t>
       </w:r>
       <w:r>
-        <w:t xml:space="preserve"> The system should follow Neilson’s 10 usability principles to improve usability. </w:t>
+        <w:t xml:space="preserve"> The system must display appropriate messages. T</w:t>
+      </w:r>
+      <w:r>
+        <w:t xml:space="preserve">he system should follow Neilson’s 10 usability principles to improve usability. </w:t>
       </w:r>
     </w:p>
     <w:p>
@@ -500,12 +488,12 @@
       <w:r>
         <w:t xml:space="preserve"> However, in case of a business growth in the next 3 years, the system should be able to handle at least 1000 requests per hour. </w:t>
       </w:r>
-      <w:bookmarkStart w:id="1" w:name="_Hlk510602110"/>
+      <w:bookmarkStart w:id="0" w:name="_Hlk510602110"/>
       <w:r>
         <w:t xml:space="preserve">Similarly, the system should be able to store data and information of all products, stores and the warehouse. </w:t>
       </w:r>
     </w:p>
-    <w:bookmarkEnd w:id="1"/>
+    <w:bookmarkEnd w:id="0"/>
     <w:p>
       <w:pPr>
         <w:pStyle w:val="Heading2"/>
@@ -564,14 +552,11 @@
         <w:jc w:val="both"/>
       </w:pPr>
       <w:r>
+        <w:lastRenderedPageBreak/>
         <w:t>The look and feel of the system should be very basic. Basic colors like black, white and light blue should be used for texts, background and decorations. Any other decorations should be avoided</w:t>
       </w:r>
       <w:r>
-        <w:t xml:space="preserve"> </w:t>
-      </w:r>
-      <w:r>
-        <w:lastRenderedPageBreak/>
-        <w:t>or changed</w:t>
+        <w:t xml:space="preserve"> or changed</w:t>
       </w:r>
       <w:r>
         <w:t>. Animations are not a priority however, it is acceptable. Animations and decorations which help in easy navigation of the system for the users is acceptable.</w:t>
@@ -837,7 +822,7 @@
                     </wp:anchor>
                   </w:drawing>
                 </mc:Choice>
-                <mc:Fallback xmlns:w16se="http://schemas.microsoft.com/office/word/2015/wordml/symex" xmlns:w16cid="http://schemas.microsoft.com/office/word/2016/wordml/cid" xmlns:am3d="http://schemas.microsoft.com/office/drawing/2017/model3d" xmlns:aink="http://schemas.microsoft.com/office/drawing/2016/ink" xmlns:cx8="http://schemas.microsoft.com/office/drawing/2016/5/14/chartex" xmlns:cx7="http://schemas.microsoft.com/office/drawing/2016/5/13/chartex" xmlns:cx6="http://schemas.microsoft.com/office/drawing/2016/5/12/chartex" xmlns:cx5="http://schemas.microsoft.com/office/drawing/2016/5/11/chartex" xmlns:cx4="http://schemas.microsoft.com/office/drawing/2016/5/10/chartex" xmlns:cx3="http://schemas.microsoft.com/office/drawing/2016/5/9/chartex" xmlns:cx2="http://schemas.microsoft.com/office/drawing/2015/10/21/chartex" xmlns:cx1="http://schemas.microsoft.com/office/drawing/2015/9/8/chartex" xmlns:cx="http://schemas.microsoft.com/office/drawing/2014/chartex">
+                <mc:Fallback xmlns:mv="urn:schemas-microsoft-com:mac:vml" xmlns:mo="http://schemas.microsoft.com/office/mac/office/2008/main">
                   <w:pict>
                     <v:shapetype w14:anchorId="0A42AD65" id="_x0000_t32" coordsize="21600,21600" o:spt="32" o:oned="t" path="m,l21600,21600e" filled="f">
                       <v:path arrowok="t" fillok="f" o:connecttype="none"/>
@@ -928,7 +913,7 @@
                     </wp:anchor>
                   </w:drawing>
                 </mc:Choice>
-                <mc:Fallback xmlns:w16se="http://schemas.microsoft.com/office/word/2015/wordml/symex" xmlns:w16cid="http://schemas.microsoft.com/office/word/2016/wordml/cid" xmlns:am3d="http://schemas.microsoft.com/office/drawing/2017/model3d" xmlns:aink="http://schemas.microsoft.com/office/drawing/2016/ink" xmlns:cx8="http://schemas.microsoft.com/office/drawing/2016/5/14/chartex" xmlns:cx7="http://schemas.microsoft.com/office/drawing/2016/5/13/chartex" xmlns:cx6="http://schemas.microsoft.com/office/drawing/2016/5/12/chartex" xmlns:cx5="http://schemas.microsoft.com/office/drawing/2016/5/11/chartex" xmlns:cx4="http://schemas.microsoft.com/office/drawing/2016/5/10/chartex" xmlns:cx3="http://schemas.microsoft.com/office/drawing/2016/5/9/chartex" xmlns:cx2="http://schemas.microsoft.com/office/drawing/2015/10/21/chartex" xmlns:cx1="http://schemas.microsoft.com/office/drawing/2015/9/8/chartex" xmlns:cx="http://schemas.microsoft.com/office/drawing/2014/chartex">
+                <mc:Fallback>
                   <w:pict>
                     <v:shapetype w14:anchorId="6EBD8EC7" id="_x0000_t61" coordsize="21600,21600" o:spt="61" adj="1350,25920" path="m,l0@8@12@24,0@9,,21600@6,21600@15@27@7,21600,21600,21600,21600@9@18@30,21600@8,21600,0@7,0@21@33@6,xe">
                       <v:stroke joinstyle="miter"/>
@@ -1068,7 +1053,7 @@
                     </wp:anchor>
                   </w:drawing>
                 </mc:Choice>
-                <mc:Fallback xmlns:w16se="http://schemas.microsoft.com/office/word/2015/wordml/symex" xmlns:w16cid="http://schemas.microsoft.com/office/word/2016/wordml/cid" xmlns:am3d="http://schemas.microsoft.com/office/drawing/2017/model3d" xmlns:aink="http://schemas.microsoft.com/office/drawing/2016/ink" xmlns:cx8="http://schemas.microsoft.com/office/drawing/2016/5/14/chartex" xmlns:cx7="http://schemas.microsoft.com/office/drawing/2016/5/13/chartex" xmlns:cx6="http://schemas.microsoft.com/office/drawing/2016/5/12/chartex" xmlns:cx5="http://schemas.microsoft.com/office/drawing/2016/5/11/chartex" xmlns:cx4="http://schemas.microsoft.com/office/drawing/2016/5/10/chartex" xmlns:cx3="http://schemas.microsoft.com/office/drawing/2016/5/9/chartex" xmlns:cx2="http://schemas.microsoft.com/office/drawing/2015/10/21/chartex" xmlns:cx1="http://schemas.microsoft.com/office/drawing/2015/9/8/chartex" xmlns:cx="http://schemas.microsoft.com/office/drawing/2014/chartex">
+                <mc:Fallback>
                   <w:pict>
                     <v:shape w14:anchorId="7127BDE4" id="Speech Bubble: Rectangle 1" o:spid="_x0000_s1027" type="#_x0000_t61" style="position:absolute;left:0;text-align:left;margin-left:16.25pt;margin-top:19.05pt;width:69pt;height:30.75pt;z-index:251659264;visibility:visible;mso-wrap-style:square;mso-wrap-distance-left:9pt;mso-wrap-distance-top:0;mso-wrap-distance-right:9pt;mso-wrap-distance-bottom:0;mso-position-horizontal:absolute;mso-position-horizontal-relative:text;mso-position-vertical:absolute;mso-position-vertical-relative:text;v-text-anchor:middle" o:gfxdata="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" adj="7239,20085" fillcolor="white [3201]" strokecolor="#70ad47 [3209]" strokeweight="1pt">
                       <v:textbox>
@@ -1155,11 +1140,11 @@
               <w:jc w:val="both"/>
             </w:pPr>
             <w:r>
-              <w:t xml:space="preserve">Barcode Scanner translates a barcode to a readable code. Therefore, if the cursor is in a text field and a barcode is scanned, the readable code is displayed in the text field automatically as if type via a keyboard. Therefore, a specific </w:t>
+              <w:t xml:space="preserve">Barcode Scanner translates a barcode to a readable code. Therefore, if the cursor is in a text field and a barcode is scanned, the readable code is displayed in the text field automatically as if </w:t>
             </w:r>
             <w:r>
               <w:lastRenderedPageBreak/>
-              <w:t>physical address for a barcode scanner is not required.</w:t>
+              <w:t>type via a keyboard. Therefore, a specific physical address for a barcode scanner is not required.</w:t>
             </w:r>
           </w:p>
         </w:tc>
@@ -1376,10 +1361,10 @@
         <w:t xml:space="preserve">. </w:t>
       </w:r>
     </w:p>
-    <w:p/>
-    <w:p/>
-    <w:p/>
-    <w:p/>
+    <w:p>
+      <w:bookmarkStart w:id="1" w:name="_GoBack"/>
+      <w:bookmarkEnd w:id="1"/>
+    </w:p>
     <w:sectPr>
       <w:footerReference w:type="default" r:id="rId7"/>
       <w:pgSz w:w="12240" w:h="15840"/>
@@ -1391,7 +1376,7 @@
 </file>
 
 <file path=word/endnotes.xml><?xml version="1.0" encoding="utf-8"?>
-<w:endnotes xmlns:wpc="http://schemas.microsoft.com/office/word/2010/wordprocessingCanvas" xmlns:mo="http://schemas.microsoft.com/office/mac/office/2008/main" xmlns:mc="http://schemas.openxmlformats.org/markup-compatibility/2006" xmlns:mv="urn:schemas-microsoft-com:mac:vml" xmlns:o="urn:schemas-microsoft-com:office:office" xmlns:r="http://schemas.openxmlformats.org/officeDocument/2006/relationships" xmlns:m="http://schemas.openxmlformats.org/officeDocument/2006/math" xmlns:v="urn:schemas-microsoft-com:vml" xmlns:wp14="http://schemas.microsoft.com/office/word/2010/wordprocessingDrawing" xmlns:wp="http://schemas.openxmlformats.org/drawingml/2006/wordprocessingDrawing" xmlns:w10="urn:schemas-microsoft-com:office:word" xmlns:w="http://schemas.openxmlformats.org/wordprocessingml/2006/main" xmlns:w14="http://schemas.microsoft.com/office/word/2010/wordml" xmlns:w15="http://schemas.microsoft.com/office/word/2012/wordml" xmlns:wpg="http://schemas.microsoft.com/office/word/2010/wordprocessingGroup" xmlns:wpi="http://schemas.microsoft.com/office/word/2010/wordprocessingInk" xmlns:wne="http://schemas.microsoft.com/office/word/2006/wordml" xmlns:wps="http://schemas.microsoft.com/office/word/2010/wordprocessingShape" mc:Ignorable="w14 w15 wp14">
+<w:endnotes xmlns:wpc="http://schemas.microsoft.com/office/word/2010/wordprocessingCanvas" xmlns:cx="http://schemas.microsoft.com/office/drawing/2014/chartex" xmlns:cx1="http://schemas.microsoft.com/office/drawing/2015/9/8/chartex" xmlns:cx2="http://schemas.microsoft.com/office/drawing/2015/10/21/chartex" xmlns:cx3="http://schemas.microsoft.com/office/drawing/2016/5/9/chartex" xmlns:cx4="http://schemas.microsoft.com/office/drawing/2016/5/10/chartex" xmlns:cx5="http://schemas.microsoft.com/office/drawing/2016/5/11/chartex" xmlns:cx6="http://schemas.microsoft.com/office/drawing/2016/5/12/chartex" xmlns:cx7="http://schemas.microsoft.com/office/drawing/2016/5/13/chartex" xmlns:cx8="http://schemas.microsoft.com/office/drawing/2016/5/14/chartex" xmlns:mc="http://schemas.openxmlformats.org/markup-compatibility/2006" xmlns:aink="http://schemas.microsoft.com/office/drawing/2016/ink" xmlns:am3d="http://schemas.microsoft.com/office/drawing/2017/model3d" xmlns:o="urn:schemas-microsoft-com:office:office" xmlns:r="http://schemas.openxmlformats.org/officeDocument/2006/relationships" xmlns:m="http://schemas.openxmlformats.org/officeDocument/2006/math" xmlns:v="urn:schemas-microsoft-com:vml" xmlns:wp14="http://schemas.microsoft.com/office/word/2010/wordprocessingDrawing" xmlns:wp="http://schemas.openxmlformats.org/drawingml/2006/wordprocessingDrawing" xmlns:w10="urn:schemas-microsoft-com:office:word" xmlns:w="http://schemas.openxmlformats.org/wordprocessingml/2006/main" xmlns:w14="http://schemas.microsoft.com/office/word/2010/wordml" xmlns:w15="http://schemas.microsoft.com/office/word/2012/wordml" xmlns:w16cid="http://schemas.microsoft.com/office/word/2016/wordml/cid" xmlns:w16se="http://schemas.microsoft.com/office/word/2015/wordml/symex" xmlns:wpg="http://schemas.microsoft.com/office/word/2010/wordprocessingGroup" xmlns:wpi="http://schemas.microsoft.com/office/word/2010/wordprocessingInk" xmlns:wne="http://schemas.microsoft.com/office/word/2006/wordml" xmlns:wps="http://schemas.microsoft.com/office/word/2010/wordprocessingShape" mc:Ignorable="w14 w15 w16se w16cid wp14">
   <w:endnote w:type="separator" w:id="-1">
     <w:p>
       <w:pPr>
@@ -1416,7 +1401,7 @@
 </file>
 
 <file path=word/footer1.xml><?xml version="1.0" encoding="utf-8"?>
-<w:ftr xmlns:wpc="http://schemas.microsoft.com/office/word/2010/wordprocessingCanvas" xmlns:mo="http://schemas.microsoft.com/office/mac/office/2008/main" xmlns:mc="http://schemas.openxmlformats.org/markup-compatibility/2006" xmlns:mv="urn:schemas-microsoft-com:mac:vml" xmlns:o="urn:schemas-microsoft-com:office:office" xmlns:r="http://schemas.openxmlformats.org/officeDocument/2006/relationships" xmlns:m="http://schemas.openxmlformats.org/officeDocument/2006/math" xmlns:v="urn:schemas-microsoft-com:vml" xmlns:wp14="http://schemas.microsoft.com/office/word/2010/wordprocessingDrawing" xmlns:wp="http://schemas.openxmlformats.org/drawingml/2006/wordprocessingDrawing" xmlns:w10="urn:schemas-microsoft-com:office:word" xmlns:w="http://schemas.openxmlformats.org/wordprocessingml/2006/main" xmlns:w14="http://schemas.microsoft.com/office/word/2010/wordml" xmlns:w15="http://schemas.microsoft.com/office/word/2012/wordml" xmlns:wpg="http://schemas.microsoft.com/office/word/2010/wordprocessingGroup" xmlns:wpi="http://schemas.microsoft.com/office/word/2010/wordprocessingInk" xmlns:wne="http://schemas.microsoft.com/office/word/2006/wordml" xmlns:wps="http://schemas.microsoft.com/office/word/2010/wordprocessingShape" mc:Ignorable="w14 w15 wp14">
+<w:ftr xmlns:wpc="http://schemas.microsoft.com/office/word/2010/wordprocessingCanvas" xmlns:cx="http://schemas.microsoft.com/office/drawing/2014/chartex" xmlns:cx1="http://schemas.microsoft.com/office/drawing/2015/9/8/chartex" xmlns:cx2="http://schemas.microsoft.com/office/drawing/2015/10/21/chartex" xmlns:cx3="http://schemas.microsoft.com/office/drawing/2016/5/9/chartex" xmlns:cx4="http://schemas.microsoft.com/office/drawing/2016/5/10/chartex" xmlns:cx5="http://schemas.microsoft.com/office/drawing/2016/5/11/chartex" xmlns:cx6="http://schemas.microsoft.com/office/drawing/2016/5/12/chartex" xmlns:cx7="http://schemas.microsoft.com/office/drawing/2016/5/13/chartex" xmlns:cx8="http://schemas.microsoft.com/office/drawing/2016/5/14/chartex" xmlns:mc="http://schemas.openxmlformats.org/markup-compatibility/2006" xmlns:aink="http://schemas.microsoft.com/office/drawing/2016/ink" xmlns:am3d="http://schemas.microsoft.com/office/drawing/2017/model3d" xmlns:o="urn:schemas-microsoft-com:office:office" xmlns:r="http://schemas.openxmlformats.org/officeDocument/2006/relationships" xmlns:m="http://schemas.openxmlformats.org/officeDocument/2006/math" xmlns:v="urn:schemas-microsoft-com:vml" xmlns:wp14="http://schemas.microsoft.com/office/word/2010/wordprocessingDrawing" xmlns:wp="http://schemas.openxmlformats.org/drawingml/2006/wordprocessingDrawing" xmlns:w10="urn:schemas-microsoft-com:office:word" xmlns:w="http://schemas.openxmlformats.org/wordprocessingml/2006/main" xmlns:w14="http://schemas.microsoft.com/office/word/2010/wordml" xmlns:w15="http://schemas.microsoft.com/office/word/2012/wordml" xmlns:w16cid="http://schemas.microsoft.com/office/word/2016/wordml/cid" xmlns:w16se="http://schemas.microsoft.com/office/word/2015/wordml/symex" xmlns:wpg="http://schemas.microsoft.com/office/word/2010/wordprocessingGroup" xmlns:wpi="http://schemas.microsoft.com/office/word/2010/wordprocessingInk" xmlns:wne="http://schemas.microsoft.com/office/word/2006/wordml" xmlns:wps="http://schemas.microsoft.com/office/word/2010/wordprocessingShape" mc:Ignorable="w14 w15 w16se w16cid wp14">
   <w:sdt>
     <w:sdtPr>
       <w:id w:val="1679535004"/>
@@ -1469,7 +1454,7 @@
 </file>
 
 <file path=word/footnotes.xml><?xml version="1.0" encoding="utf-8"?>
-<w:footnotes xmlns:wpc="http://schemas.microsoft.com/office/word/2010/wordprocessingCanvas" xmlns:mo="http://schemas.microsoft.com/office/mac/office/2008/main" xmlns:mc="http://schemas.openxmlformats.org/markup-compatibility/2006" xmlns:mv="urn:schemas-microsoft-com:mac:vml" xmlns:o="urn:schemas-microsoft-com:office:office" xmlns:r="http://schemas.openxmlformats.org/officeDocument/2006/relationships" xmlns:m="http://schemas.openxmlformats.org/officeDocument/2006/math" xmlns:v="urn:schemas-microsoft-com:vml" xmlns:wp14="http://schemas.microsoft.com/office/word/2010/wordprocessingDrawing" xmlns:wp="http://schemas.openxmlformats.org/drawingml/2006/wordprocessingDrawing" xmlns:w10="urn:schemas-microsoft-com:office:word" xmlns:w="http://schemas.openxmlformats.org/wordprocessingml/2006/main" xmlns:w14="http://schemas.microsoft.com/office/word/2010/wordml" xmlns:w15="http://schemas.microsoft.com/office/word/2012/wordml" xmlns:wpg="http://schemas.microsoft.com/office/word/2010/wordprocessingGroup" xmlns:wpi="http://schemas.microsoft.com/office/word/2010/wordprocessingInk" xmlns:wne="http://schemas.microsoft.com/office/word/2006/wordml" xmlns:wps="http://schemas.microsoft.com/office/word/2010/wordprocessingShape" mc:Ignorable="w14 w15 wp14">
+<w:footnotes xmlns:wpc="http://schemas.microsoft.com/office/word/2010/wordprocessingCanvas" xmlns:cx="http://schemas.microsoft.com/office/drawing/2014/chartex" xmlns:cx1="http://schemas.microsoft.com/office/drawing/2015/9/8/chartex" xmlns:cx2="http://schemas.microsoft.com/office/drawing/2015/10/21/chartex" xmlns:cx3="http://schemas.microsoft.com/office/drawing/2016/5/9/chartex" xmlns:cx4="http://schemas.microsoft.com/office/drawing/2016/5/10/chartex" xmlns:cx5="http://schemas.microsoft.com/office/drawing/2016/5/11/chartex" xmlns:cx6="http://schemas.microsoft.com/office/drawing/2016/5/12/chartex" xmlns:cx7="http://schemas.microsoft.com/office/drawing/2016/5/13/chartex" xmlns:cx8="http://schemas.microsoft.com/office/drawing/2016/5/14/chartex" xmlns:mc="http://schemas.openxmlformats.org/markup-compatibility/2006" xmlns:aink="http://schemas.microsoft.com/office/drawing/2016/ink" xmlns:am3d="http://schemas.microsoft.com/office/drawing/2017/model3d" xmlns:o="urn:schemas-microsoft-com:office:office" xmlns:r="http://schemas.openxmlformats.org/officeDocument/2006/relationships" xmlns:m="http://schemas.openxmlformats.org/officeDocument/2006/math" xmlns:v="urn:schemas-microsoft-com:vml" xmlns:wp14="http://schemas.microsoft.com/office/word/2010/wordprocessingDrawing" xmlns:wp="http://schemas.openxmlformats.org/drawingml/2006/wordprocessingDrawing" xmlns:w10="urn:schemas-microsoft-com:office:word" xmlns:w="http://schemas.openxmlformats.org/wordprocessingml/2006/main" xmlns:w14="http://schemas.microsoft.com/office/word/2010/wordml" xmlns:w15="http://schemas.microsoft.com/office/word/2012/wordml" xmlns:w16cid="http://schemas.microsoft.com/office/word/2016/wordml/cid" xmlns:w16se="http://schemas.microsoft.com/office/word/2015/wordml/symex" xmlns:wpg="http://schemas.microsoft.com/office/word/2010/wordprocessingGroup" xmlns:wpi="http://schemas.microsoft.com/office/word/2010/wordprocessingInk" xmlns:wne="http://schemas.microsoft.com/office/word/2006/wordml" xmlns:wps="http://schemas.microsoft.com/office/word/2010/wordprocessingShape" mc:Ignorable="w14 w15 w16se w16cid wp14">
   <w:footnote w:type="separator" w:id="-1">
     <w:p>
       <w:pPr>
@@ -1497,8 +1482,8 @@
 </file>
 
 <file path=word/numbering.xml><?xml version="1.0" encoding="utf-8"?>
-<w:numbering xmlns:wpc="http://schemas.microsoft.com/office/word/2010/wordprocessingCanvas" xmlns:mo="http://schemas.microsoft.com/office/mac/office/2008/main" xmlns:mc="http://schemas.openxmlformats.org/markup-compatibility/2006" xmlns:mv="urn:schemas-microsoft-com:mac:vml" xmlns:o="urn:schemas-microsoft-com:office:office" xmlns:r="http://schemas.openxmlformats.org/officeDocument/2006/relationships" xmlns:m="http://schemas.openxmlformats.org/officeDocument/2006/math" xmlns:v="urn:schemas-microsoft-com:vml" xmlns:wp14="http://schemas.microsoft.com/office/word/2010/wordprocessingDrawing" xmlns:wp="http://schemas.openxmlformats.org/drawingml/2006/wordprocessingDrawing" xmlns:w10="urn:schemas-microsoft-com:office:word" xmlns:w="http://schemas.openxmlformats.org/wordprocessingml/2006/main" xmlns:w14="http://schemas.microsoft.com/office/word/2010/wordml" xmlns:w15="http://schemas.microsoft.com/office/word/2012/wordml" xmlns:wpg="http://schemas.microsoft.com/office/word/2010/wordprocessingGroup" xmlns:wpi="http://schemas.microsoft.com/office/word/2010/wordprocessingInk" xmlns:wne="http://schemas.microsoft.com/office/word/2006/wordml" xmlns:wps="http://schemas.microsoft.com/office/word/2010/wordprocessingShape" mc:Ignorable="w14 w15 wp14">
-  <w:abstractNum w:abstractNumId="0">
+<w:numbering xmlns:wpc="http://schemas.microsoft.com/office/word/2010/wordprocessingCanvas" xmlns:cx="http://schemas.microsoft.com/office/drawing/2014/chartex" xmlns:cx1="http://schemas.microsoft.com/office/drawing/2015/9/8/chartex" xmlns:cx2="http://schemas.microsoft.com/office/drawing/2015/10/21/chartex" xmlns:cx3="http://schemas.microsoft.com/office/drawing/2016/5/9/chartex" xmlns:cx4="http://schemas.microsoft.com/office/drawing/2016/5/10/chartex" xmlns:cx5="http://schemas.microsoft.com/office/drawing/2016/5/11/chartex" xmlns:cx6="http://schemas.microsoft.com/office/drawing/2016/5/12/chartex" xmlns:cx7="http://schemas.microsoft.com/office/drawing/2016/5/13/chartex" xmlns:cx8="http://schemas.microsoft.com/office/drawing/2016/5/14/chartex" xmlns:mc="http://schemas.openxmlformats.org/markup-compatibility/2006" xmlns:aink="http://schemas.microsoft.com/office/drawing/2016/ink" xmlns:am3d="http://schemas.microsoft.com/office/drawing/2017/model3d" xmlns:o="urn:schemas-microsoft-com:office:office" xmlns:r="http://schemas.openxmlformats.org/officeDocument/2006/relationships" xmlns:m="http://schemas.openxmlformats.org/officeDocument/2006/math" xmlns:v="urn:schemas-microsoft-com:vml" xmlns:wp14="http://schemas.microsoft.com/office/word/2010/wordprocessingDrawing" xmlns:wp="http://schemas.openxmlformats.org/drawingml/2006/wordprocessingDrawing" xmlns:w10="urn:schemas-microsoft-com:office:word" xmlns:w="http://schemas.openxmlformats.org/wordprocessingml/2006/main" xmlns:w14="http://schemas.microsoft.com/office/word/2010/wordml" xmlns:w15="http://schemas.microsoft.com/office/word/2012/wordml" xmlns:w16cid="http://schemas.microsoft.com/office/word/2016/wordml/cid" xmlns:w16se="http://schemas.microsoft.com/office/word/2015/wordml/symex" xmlns:wpg="http://schemas.microsoft.com/office/word/2010/wordprocessingGroup" xmlns:wpi="http://schemas.microsoft.com/office/word/2010/wordprocessingInk" xmlns:wne="http://schemas.microsoft.com/office/word/2006/wordml" xmlns:wps="http://schemas.microsoft.com/office/word/2010/wordprocessingShape" mc:Ignorable="w14 w15 w16se w16cid wp14">
+  <w:abstractNum w:abstractNumId="0" w15:restartNumberingAfterBreak="0">
     <w:nsid w:val="34E1675F"/>
     <w:multiLevelType w:val="multilevel"/>
     <w:tmpl w:val="0F6AB5A8"/>
@@ -1602,7 +1587,7 @@
       </w:rPr>
     </w:lvl>
   </w:abstractNum>
-  <w:abstractNum w:abstractNumId="1">
+  <w:abstractNum w:abstractNumId="1" w15:restartNumberingAfterBreak="0">
     <w:nsid w:val="377C3E32"/>
     <w:multiLevelType w:val="hybridMultilevel"/>
     <w:tmpl w:val="AD28631A"/>
@@ -1715,7 +1700,7 @@
       </w:rPr>
     </w:lvl>
   </w:abstractNum>
-  <w:abstractNum w:abstractNumId="2">
+  <w:abstractNum w:abstractNumId="2" w15:restartNumberingAfterBreak="0">
     <w:nsid w:val="3EA16101"/>
     <w:multiLevelType w:val="multilevel"/>
     <w:tmpl w:val="3894EBEC"/>
@@ -1814,7 +1799,7 @@
 </file>
 
 <file path=word/styles.xml><?xml version="1.0" encoding="utf-8"?>
-<w:styles xmlns:mc="http://schemas.openxmlformats.org/markup-compatibility/2006" xmlns:r="http://schemas.openxmlformats.org/officeDocument/2006/relationships" xmlns:w="http://schemas.openxmlformats.org/wordprocessingml/2006/main" xmlns:w14="http://schemas.microsoft.com/office/word/2010/wordml" xmlns:w15="http://schemas.microsoft.com/office/word/2012/wordml" mc:Ignorable="w14 w15">
+<w:styles xmlns:mc="http://schemas.openxmlformats.org/markup-compatibility/2006" xmlns:r="http://schemas.openxmlformats.org/officeDocument/2006/relationships" xmlns:w="http://schemas.openxmlformats.org/wordprocessingml/2006/main" xmlns:w14="http://schemas.microsoft.com/office/word/2010/wordml" xmlns:w15="http://schemas.microsoft.com/office/word/2012/wordml" xmlns:w16cid="http://schemas.microsoft.com/office/word/2016/wordml/cid" xmlns:w16se="http://schemas.microsoft.com/office/word/2015/wordml/symex" mc:Ignorable="w14 w15 w16se w16cid">
   <w:docDefaults>
     <w:rPrDefault>
       <w:rPr>
@@ -1832,7 +1817,7 @@
       </w:pPr>
     </w:pPrDefault>
   </w:docDefaults>
-  <w:latentStyles w:defLockedState="0" w:defUIPriority="99" w:defSemiHidden="0" w:defUnhideWhenUsed="0" w:defQFormat="0" w:count="382">
+  <w:latentStyles w:defLockedState="0" w:defUIPriority="99" w:defSemiHidden="0" w:defUnhideWhenUsed="0" w:defQFormat="0" w:count="375">
     <w:lsdException w:name="Normal" w:uiPriority="0" w:qFormat="1"/>
     <w:lsdException w:name="heading 1" w:uiPriority="9" w:qFormat="1"/>
     <w:lsdException w:name="heading 2" w:semiHidden="1" w:uiPriority="9" w:unhideWhenUsed="1" w:qFormat="1"/>
@@ -2444,7 +2429,6 @@
       <w:spacing w:after="0" w:line="240" w:lineRule="auto"/>
     </w:pPr>
     <w:tblPr>
-      <w:tblInd w:w="0" w:type="dxa"/>
       <w:tblBorders>
         <w:top w:val="single" w:sz="4" w:space="0" w:color="auto"/>
         <w:left w:val="single" w:sz="4" w:space="0" w:color="auto"/>
@@ -2453,12 +2437,6 @@
         <w:insideH w:val="single" w:sz="4" w:space="0" w:color="auto"/>
         <w:insideV w:val="single" w:sz="4" w:space="0" w:color="auto"/>
       </w:tblBorders>
-      <w:tblCellMar>
-        <w:top w:w="0" w:type="dxa"/>
-        <w:left w:w="108" w:type="dxa"/>
-        <w:bottom w:w="0" w:type="dxa"/>
-        <w:right w:w="108" w:type="dxa"/>
-      </w:tblCellMar>
     </w:tblPr>
   </w:style>
   <w:style w:type="paragraph" w:styleId="Header">

</xml_diff>